<commit_message>
Fixed hispiduloside and added pathways
</commit_message>
<xml_diff>
--- a/figures/Table1.docx
+++ b/figures/Table1.docx
@@ -794,7 +794,25 @@
                 <w:sz w:val="14"/>
                 <w:szCs w:val="14"/>
               </w:rPr>
-              <w:t>0.7 ± 0.18</w:t>
+              <w:t>0.7</w:t>
+            </w:r>
+            <w:r>
+              <w:rPr>
+                <w:rFonts w:ascii="Arial" w:eastAsia="Times New Roman" w:hAnsi="Arial" w:cs="Arial"/>
+                <w:color w:val="000000"/>
+                <w:sz w:val="14"/>
+                <w:szCs w:val="14"/>
+              </w:rPr>
+              <w:t>0</w:t>
+            </w:r>
+            <w:r>
+              <w:rPr>
+                <w:rFonts w:ascii="Arial" w:eastAsia="Times New Roman" w:hAnsi="Arial" w:cs="Arial"/>
+                <w:color w:val="000000"/>
+                <w:sz w:val="14"/>
+                <w:szCs w:val="14"/>
+              </w:rPr>
+              <w:t xml:space="preserve"> ± 0.18</w:t>
             </w:r>
           </w:p>
         </w:tc>
@@ -1881,7 +1899,25 @@
                 <w:sz w:val="14"/>
                 <w:szCs w:val="14"/>
               </w:rPr>
-              <w:t>0.2 ± 0.11</w:t>
+              <w:t>0.2</w:t>
+            </w:r>
+            <w:r>
+              <w:rPr>
+                <w:rFonts w:ascii="Arial" w:eastAsia="Times New Roman" w:hAnsi="Arial" w:cs="Arial"/>
+                <w:color w:val="000000"/>
+                <w:sz w:val="14"/>
+                <w:szCs w:val="14"/>
+              </w:rPr>
+              <w:t>0</w:t>
+            </w:r>
+            <w:r>
+              <w:rPr>
+                <w:rFonts w:ascii="Arial" w:eastAsia="Times New Roman" w:hAnsi="Arial" w:cs="Arial"/>
+                <w:color w:val="000000"/>
+                <w:sz w:val="14"/>
+                <w:szCs w:val="14"/>
+              </w:rPr>
+              <w:t xml:space="preserve"> ± 0.11</w:t>
             </w:r>
           </w:p>
         </w:tc>
@@ -2557,7 +2593,25 @@
                 <w:sz w:val="14"/>
                 <w:szCs w:val="14"/>
               </w:rPr>
-              <w:t>0.2 ± 0.03</w:t>
+              <w:t>0.2</w:t>
+            </w:r>
+            <w:r>
+              <w:rPr>
+                <w:rFonts w:ascii="Arial" w:eastAsia="Times New Roman" w:hAnsi="Arial" w:cs="Arial"/>
+                <w:color w:val="000000"/>
+                <w:sz w:val="14"/>
+                <w:szCs w:val="14"/>
+              </w:rPr>
+              <w:t>0</w:t>
+            </w:r>
+            <w:r>
+              <w:rPr>
+                <w:rFonts w:ascii="Arial" w:eastAsia="Times New Roman" w:hAnsi="Arial" w:cs="Arial"/>
+                <w:color w:val="000000"/>
+                <w:sz w:val="14"/>
+                <w:szCs w:val="14"/>
+              </w:rPr>
+              <w:t xml:space="preserve"> ± 0.03</w:t>
             </w:r>
           </w:p>
         </w:tc>
@@ -4912,31 +4966,7 @@
                 <w:sz w:val="14"/>
                 <w:szCs w:val="14"/>
               </w:rPr>
-              <w:t xml:space="preserve">S. </w:t>
-            </w:r>
-            <w:proofErr w:type="spellStart"/>
-            <w:r>
-              <w:rPr>
-                <w:rFonts w:ascii="Arial" w:eastAsia="Times New Roman" w:hAnsi="Arial" w:cs="Arial"/>
-                <w:i/>
-                <w:iCs/>
-                <w:color w:val="000000"/>
-                <w:sz w:val="14"/>
-                <w:szCs w:val="14"/>
-              </w:rPr>
-              <w:t>indica</w:t>
-            </w:r>
-            <w:proofErr w:type="spellEnd"/>
-            <w:r>
-              <w:rPr>
-                <w:rFonts w:ascii="Arial" w:eastAsia="Times New Roman" w:hAnsi="Arial" w:cs="Arial"/>
-                <w:i/>
-                <w:iCs/>
-                <w:color w:val="000000"/>
-                <w:sz w:val="14"/>
-                <w:szCs w:val="14"/>
-              </w:rPr>
-              <w:t xml:space="preserve"> </w:t>
+              <w:t xml:space="preserve">S. indica </w:t>
             </w:r>
             <w:r>
               <w:rPr>
@@ -5752,7 +5782,25 @@
                 <w:sz w:val="14"/>
                 <w:szCs w:val="14"/>
               </w:rPr>
-              <w:t>0.8 ± 0.17</w:t>
+              <w:t>0.8</w:t>
+            </w:r>
+            <w:r>
+              <w:rPr>
+                <w:rFonts w:ascii="Arial" w:hAnsi="Arial" w:cs="Arial"/>
+                <w:color w:val="000000"/>
+                <w:sz w:val="14"/>
+                <w:szCs w:val="14"/>
+              </w:rPr>
+              <w:t>0</w:t>
+            </w:r>
+            <w:r>
+              <w:rPr>
+                <w:rFonts w:ascii="Arial" w:hAnsi="Arial" w:cs="Arial"/>
+                <w:color w:val="000000"/>
+                <w:sz w:val="14"/>
+                <w:szCs w:val="14"/>
+              </w:rPr>
+              <w:t xml:space="preserve"> ± 0.17</w:t>
             </w:r>
           </w:p>
         </w:tc>
@@ -7740,6 +7788,15 @@
               </w:rPr>
               <w:t>0.07 ± 0</w:t>
             </w:r>
+            <w:r>
+              <w:rPr>
+                <w:rFonts w:ascii="Arial" w:eastAsia="Times New Roman" w:hAnsi="Arial" w:cs="Arial"/>
+                <w:color w:val="000000"/>
+                <w:sz w:val="14"/>
+                <w:szCs w:val="14"/>
+              </w:rPr>
+              <w:t>.00</w:t>
+            </w:r>
           </w:p>
         </w:tc>
       </w:tr>
@@ -8003,7 +8060,25 @@
                 <w:sz w:val="14"/>
                 <w:szCs w:val="14"/>
               </w:rPr>
-              <w:t>0.4 ± 0.08</w:t>
+              <w:t>0.4</w:t>
+            </w:r>
+            <w:r>
+              <w:rPr>
+                <w:rFonts w:ascii="Arial" w:eastAsia="Times New Roman" w:hAnsi="Arial" w:cs="Arial"/>
+                <w:color w:val="000000"/>
+                <w:sz w:val="14"/>
+                <w:szCs w:val="14"/>
+              </w:rPr>
+              <w:t>0</w:t>
+            </w:r>
+            <w:r>
+              <w:rPr>
+                <w:rFonts w:ascii="Arial" w:eastAsia="Times New Roman" w:hAnsi="Arial" w:cs="Arial"/>
+                <w:color w:val="000000"/>
+                <w:sz w:val="14"/>
+                <w:szCs w:val="14"/>
+              </w:rPr>
+              <w:t xml:space="preserve"> ± 0.08</w:t>
             </w:r>
           </w:p>
         </w:tc>
@@ -8407,6 +8482,15 @@
               </w:rPr>
               <w:t>8.53 ± 1.5</w:t>
             </w:r>
+            <w:r>
+              <w:rPr>
+                <w:rFonts w:ascii="Arial" w:eastAsia="Times New Roman" w:hAnsi="Arial" w:cs="Arial"/>
+                <w:color w:val="000000"/>
+                <w:sz w:val="14"/>
+                <w:szCs w:val="14"/>
+              </w:rPr>
+              <w:t>0</w:t>
+            </w:r>
           </w:p>
         </w:tc>
         <w:tc>
@@ -10013,6 +10097,15 @@
               </w:rPr>
               <w:t>0.87 ± 0.4</w:t>
             </w:r>
+            <w:r>
+              <w:rPr>
+                <w:rFonts w:ascii="Arial" w:hAnsi="Arial" w:cs="Arial"/>
+                <w:color w:val="000000"/>
+                <w:sz w:val="14"/>
+                <w:szCs w:val="14"/>
+              </w:rPr>
+              <w:t>0</w:t>
+            </w:r>
           </w:p>
         </w:tc>
         <w:tc>
@@ -10145,6 +10238,15 @@
                 <w:szCs w:val="14"/>
               </w:rPr>
               <w:t>6.98 ± 1.2</w:t>
+            </w:r>
+            <w:r>
+              <w:rPr>
+                <w:rFonts w:ascii="Arial" w:eastAsia="Times New Roman" w:hAnsi="Arial" w:cs="Arial"/>
+                <w:color w:val="000000"/>
+                <w:sz w:val="14"/>
+                <w:szCs w:val="14"/>
+              </w:rPr>
+              <w:t>0</w:t>
             </w:r>
           </w:p>
         </w:tc>
@@ -11069,7 +11171,25 @@
                 <w:sz w:val="14"/>
                 <w:szCs w:val="14"/>
               </w:rPr>
-              <w:t>0.3 ± 0.3</w:t>
+              <w:t>0.3</w:t>
+            </w:r>
+            <w:r>
+              <w:rPr>
+                <w:rFonts w:ascii="Arial" w:hAnsi="Arial" w:cs="Arial"/>
+                <w:color w:val="000000"/>
+                <w:sz w:val="14"/>
+                <w:szCs w:val="14"/>
+              </w:rPr>
+              <w:t>0</w:t>
+            </w:r>
+            <w:r>
+              <w:rPr>
+                <w:rFonts w:ascii="Arial" w:hAnsi="Arial" w:cs="Arial"/>
+                <w:color w:val="000000"/>
+                <w:sz w:val="14"/>
+                <w:szCs w:val="14"/>
+              </w:rPr>
+              <w:t xml:space="preserve"> ± 0.3</w:t>
             </w:r>
             <w:r>
               <w:rPr>
@@ -14234,6 +14354,15 @@
                 <w:szCs w:val="14"/>
               </w:rPr>
               <w:t>16.87 ± 8.1</w:t>
+            </w:r>
+            <w:r>
+              <w:rPr>
+                <w:rFonts w:ascii="Arial" w:eastAsia="Times New Roman" w:hAnsi="Arial" w:cs="Arial"/>
+                <w:color w:val="000000"/>
+                <w:sz w:val="14"/>
+                <w:szCs w:val="14"/>
+              </w:rPr>
+              <w:t>0</w:t>
             </w:r>
           </w:p>
         </w:tc>
@@ -14795,6 +14924,7 @@
                 <w:szCs w:val="14"/>
               </w:rPr>
             </w:pPr>
+            <w:proofErr w:type="spellStart"/>
             <w:r>
               <w:rPr>
                 <w:rFonts w:ascii="Arial" w:eastAsia="Times New Roman" w:hAnsi="Arial" w:cs="Arial"/>
@@ -14804,9 +14934,28 @@
                 <w:sz w:val="14"/>
                 <w:szCs w:val="14"/>
               </w:rPr>
-              <w:t>Hispidulin</w:t>
-            </w:r>
-            <w:r>
+              <w:t>Hispiduloside</w:t>
+            </w:r>
+            <w:proofErr w:type="spellEnd"/>
+          </w:p>
+        </w:tc>
+        <w:tc>
+          <w:tcPr>
+            <w:tcW w:w="1237" w:type="dxa"/>
+            <w:tcBorders>
+              <w:top w:val="single" w:sz="4" w:space="0" w:color="auto"/>
+              <w:left w:val="nil"/>
+              <w:bottom w:val="single" w:sz="4" w:space="0" w:color="auto"/>
+              <w:right w:val="nil"/>
+            </w:tcBorders>
+            <w:shd w:val="clear" w:color="auto" w:fill="auto"/>
+            <w:noWrap/>
+            <w:vAlign w:val="center"/>
+            <w:hideMark/>
+          </w:tcPr>
+          <w:p>
+            <w:pPr>
+              <w:spacing w:after="0" w:line="240" w:lineRule="auto"/>
               <w:rPr>
                 <w:rFonts w:ascii="Arial" w:eastAsia="Times New Roman" w:hAnsi="Arial" w:cs="Arial"/>
                 <w:b/>
@@ -14815,8 +14964,7 @@
                 <w:sz w:val="14"/>
                 <w:szCs w:val="14"/>
               </w:rPr>
-              <w:t xml:space="preserve"> 7-</w:t>
-            </w:r>
+            </w:pPr>
             <w:r>
               <w:rPr>
                 <w:rFonts w:ascii="Arial" w:eastAsia="Times New Roman" w:hAnsi="Arial" w:cs="Arial"/>
@@ -14826,27 +14974,9 @@
                 <w:sz w:val="14"/>
                 <w:szCs w:val="14"/>
               </w:rPr>
-              <w:t>G</w:t>
-            </w:r>
-          </w:p>
-        </w:tc>
-        <w:tc>
-          <w:tcPr>
-            <w:tcW w:w="1237" w:type="dxa"/>
-            <w:tcBorders>
-              <w:top w:val="single" w:sz="4" w:space="0" w:color="auto"/>
-              <w:left w:val="nil"/>
-              <w:bottom w:val="single" w:sz="4" w:space="0" w:color="auto"/>
-              <w:right w:val="nil"/>
-            </w:tcBorders>
-            <w:shd w:val="clear" w:color="auto" w:fill="auto"/>
-            <w:noWrap/>
-            <w:vAlign w:val="center"/>
-            <w:hideMark/>
-          </w:tcPr>
-          <w:p>
-            <w:pPr>
-              <w:spacing w:after="0" w:line="240" w:lineRule="auto"/>
+              <w:t>Oroxylin</w:t>
+            </w:r>
+            <w:r>
               <w:rPr>
                 <w:rFonts w:ascii="Arial" w:eastAsia="Times New Roman" w:hAnsi="Arial" w:cs="Arial"/>
                 <w:b/>
@@ -14855,8 +14985,8 @@
                 <w:sz w:val="14"/>
                 <w:szCs w:val="14"/>
               </w:rPr>
-            </w:pPr>
-            <w:proofErr w:type="spellStart"/>
+              <w:t xml:space="preserve"> </w:t>
+            </w:r>
             <w:r>
               <w:rPr>
                 <w:rFonts w:ascii="Arial" w:eastAsia="Times New Roman" w:hAnsi="Arial" w:cs="Arial"/>
@@ -14866,9 +14996,8 @@
                 <w:sz w:val="14"/>
                 <w:szCs w:val="14"/>
               </w:rPr>
-              <w:t>OroxylinA</w:t>
-            </w:r>
-            <w:proofErr w:type="spellEnd"/>
+              <w:t>A</w:t>
+            </w:r>
           </w:p>
         </w:tc>
         <w:tc>
@@ -15950,7 +16079,25 @@
                 <w:sz w:val="14"/>
                 <w:szCs w:val="14"/>
               </w:rPr>
-              <w:t>2.9 ± 0.21</w:t>
+              <w:t>2.9</w:t>
+            </w:r>
+            <w:r>
+              <w:rPr>
+                <w:rFonts w:ascii="Arial" w:eastAsia="Times New Roman" w:hAnsi="Arial" w:cs="Arial"/>
+                <w:color w:val="000000"/>
+                <w:sz w:val="14"/>
+                <w:szCs w:val="14"/>
+              </w:rPr>
+              <w:t>0</w:t>
+            </w:r>
+            <w:r>
+              <w:rPr>
+                <w:rFonts w:ascii="Arial" w:eastAsia="Times New Roman" w:hAnsi="Arial" w:cs="Arial"/>
+                <w:color w:val="000000"/>
+                <w:sz w:val="14"/>
+                <w:szCs w:val="14"/>
+              </w:rPr>
+              <w:t xml:space="preserve"> ± 0.21</w:t>
             </w:r>
           </w:p>
         </w:tc>
@@ -15984,7 +16131,25 @@
                 <w:sz w:val="14"/>
                 <w:szCs w:val="14"/>
               </w:rPr>
-              <w:t>2.3 ± 0.26</w:t>
+              <w:t>2.3</w:t>
+            </w:r>
+            <w:r>
+              <w:rPr>
+                <w:rFonts w:ascii="Arial" w:eastAsia="Times New Roman" w:hAnsi="Arial" w:cs="Arial"/>
+                <w:color w:val="000000"/>
+                <w:sz w:val="14"/>
+                <w:szCs w:val="14"/>
+              </w:rPr>
+              <w:t>0</w:t>
+            </w:r>
+            <w:r>
+              <w:rPr>
+                <w:rFonts w:ascii="Arial" w:eastAsia="Times New Roman" w:hAnsi="Arial" w:cs="Arial"/>
+                <w:color w:val="000000"/>
+                <w:sz w:val="14"/>
+                <w:szCs w:val="14"/>
+              </w:rPr>
+              <w:t xml:space="preserve"> ± 0.26</w:t>
             </w:r>
           </w:p>
         </w:tc>
@@ -18423,6 +18588,15 @@
               </w:rPr>
               <w:t>0.51 ± 0.1</w:t>
             </w:r>
+            <w:r>
+              <w:rPr>
+                <w:rFonts w:ascii="Arial" w:eastAsia="Times New Roman" w:hAnsi="Arial" w:cs="Arial"/>
+                <w:color w:val="000000"/>
+                <w:sz w:val="14"/>
+                <w:szCs w:val="14"/>
+              </w:rPr>
+              <w:t>0</w:t>
+            </w:r>
           </w:p>
         </w:tc>
         <w:tc>
@@ -18797,31 +18971,7 @@
                 <w:sz w:val="14"/>
                 <w:szCs w:val="14"/>
               </w:rPr>
-              <w:t xml:space="preserve">S. </w:t>
-            </w:r>
-            <w:proofErr w:type="spellStart"/>
-            <w:r>
-              <w:rPr>
-                <w:rFonts w:ascii="Arial" w:eastAsia="Times New Roman" w:hAnsi="Arial" w:cs="Arial"/>
-                <w:i/>
-                <w:iCs/>
-                <w:color w:val="000000"/>
-                <w:sz w:val="14"/>
-                <w:szCs w:val="14"/>
-              </w:rPr>
-              <w:t>indica</w:t>
-            </w:r>
-            <w:proofErr w:type="spellEnd"/>
-            <w:r>
-              <w:rPr>
-                <w:rFonts w:ascii="Arial" w:eastAsia="Times New Roman" w:hAnsi="Arial" w:cs="Arial"/>
-                <w:i/>
-                <w:iCs/>
-                <w:color w:val="000000"/>
-                <w:sz w:val="14"/>
-                <w:szCs w:val="14"/>
-              </w:rPr>
-              <w:t xml:space="preserve"> </w:t>
+              <w:t xml:space="preserve">S. indica </w:t>
             </w:r>
             <w:r>
               <w:rPr>
@@ -19347,6 +19497,15 @@
               </w:rPr>
               <w:t>1.58 ± 0.2</w:t>
             </w:r>
+            <w:r>
+              <w:rPr>
+                <w:rFonts w:ascii="Arial" w:eastAsia="Times New Roman" w:hAnsi="Arial" w:cs="Arial"/>
+                <w:color w:val="000000"/>
+                <w:sz w:val="14"/>
+                <w:szCs w:val="14"/>
+              </w:rPr>
+              <w:t>0</w:t>
+            </w:r>
           </w:p>
         </w:tc>
         <w:tc>
@@ -19680,7 +19839,25 @@
                 <w:sz w:val="14"/>
                 <w:szCs w:val="14"/>
               </w:rPr>
-              <w:t>3.3 ± 0.37</w:t>
+              <w:t>3.3</w:t>
+            </w:r>
+            <w:r>
+              <w:rPr>
+                <w:rFonts w:ascii="Arial" w:eastAsia="Times New Roman" w:hAnsi="Arial" w:cs="Arial"/>
+                <w:color w:val="000000"/>
+                <w:sz w:val="14"/>
+                <w:szCs w:val="14"/>
+              </w:rPr>
+              <w:t>0</w:t>
+            </w:r>
+            <w:r>
+              <w:rPr>
+                <w:rFonts w:ascii="Arial" w:eastAsia="Times New Roman" w:hAnsi="Arial" w:cs="Arial"/>
+                <w:color w:val="000000"/>
+                <w:sz w:val="14"/>
+                <w:szCs w:val="14"/>
+              </w:rPr>
+              <w:t xml:space="preserve"> ± 0.37</w:t>
             </w:r>
           </w:p>
         </w:tc>
@@ -19715,6 +19892,15 @@
                 <w:szCs w:val="14"/>
               </w:rPr>
               <w:t>4.61 ± 0.4</w:t>
+            </w:r>
+            <w:r>
+              <w:rPr>
+                <w:rFonts w:ascii="Arial" w:eastAsia="Times New Roman" w:hAnsi="Arial" w:cs="Arial"/>
+                <w:color w:val="000000"/>
+                <w:sz w:val="14"/>
+                <w:szCs w:val="14"/>
+              </w:rPr>
+              <w:t>0</w:t>
             </w:r>
           </w:p>
         </w:tc>
@@ -21258,7 +21444,25 @@
                 <w:sz w:val="14"/>
                 <w:szCs w:val="14"/>
               </w:rPr>
-              <w:t>0.1 ± 0.05</w:t>
+              <w:t>0.1</w:t>
+            </w:r>
+            <w:r>
+              <w:rPr>
+                <w:rFonts w:ascii="Arial" w:eastAsia="Times New Roman" w:hAnsi="Arial" w:cs="Arial"/>
+                <w:color w:val="000000"/>
+                <w:sz w:val="14"/>
+                <w:szCs w:val="14"/>
+              </w:rPr>
+              <w:t>0</w:t>
+            </w:r>
+            <w:r>
+              <w:rPr>
+                <w:rFonts w:ascii="Arial" w:eastAsia="Times New Roman" w:hAnsi="Arial" w:cs="Arial"/>
+                <w:color w:val="000000"/>
+                <w:sz w:val="14"/>
+                <w:szCs w:val="14"/>
+              </w:rPr>
+              <w:t xml:space="preserve"> ± 0.05</w:t>
             </w:r>
           </w:p>
         </w:tc>
@@ -21525,6 +21729,15 @@
               </w:rPr>
               <w:t>5.62 ± 1.1</w:t>
             </w:r>
+            <w:r>
+              <w:rPr>
+                <w:rFonts w:ascii="Arial" w:eastAsia="Times New Roman" w:hAnsi="Arial" w:cs="Arial"/>
+                <w:color w:val="000000"/>
+                <w:sz w:val="14"/>
+                <w:szCs w:val="14"/>
+              </w:rPr>
+              <w:t>0</w:t>
+            </w:r>
           </w:p>
         </w:tc>
         <w:tc>
@@ -22709,6 +22922,15 @@
               </w:rPr>
               <w:t>29.39 ± 8</w:t>
             </w:r>
+            <w:r>
+              <w:rPr>
+                <w:rFonts w:ascii="Arial" w:eastAsia="Times New Roman" w:hAnsi="Arial" w:cs="Arial"/>
+                <w:color w:val="000000"/>
+                <w:sz w:val="14"/>
+                <w:szCs w:val="14"/>
+              </w:rPr>
+              <w:t>.00</w:t>
+            </w:r>
           </w:p>
         </w:tc>
         <w:tc>
@@ -22941,8 +23163,6 @@
               </w:rPr>
               <w:t>0.06 ± 0.06</w:t>
             </w:r>
-            <w:bookmarkStart w:id="0" w:name="_GoBack"/>
-            <w:bookmarkEnd w:id="0"/>
           </w:p>
         </w:tc>
         <w:tc>
@@ -23446,7 +23666,25 @@
                 <w:sz w:val="14"/>
                 <w:szCs w:val="14"/>
               </w:rPr>
-              <w:t>1.6 ± 0.25</w:t>
+              <w:t>1.6</w:t>
+            </w:r>
+            <w:r>
+              <w:rPr>
+                <w:rFonts w:ascii="Arial" w:eastAsia="Times New Roman" w:hAnsi="Arial" w:cs="Arial"/>
+                <w:color w:val="000000"/>
+                <w:sz w:val="14"/>
+                <w:szCs w:val="14"/>
+              </w:rPr>
+              <w:t>0</w:t>
+            </w:r>
+            <w:r>
+              <w:rPr>
+                <w:rFonts w:ascii="Arial" w:eastAsia="Times New Roman" w:hAnsi="Arial" w:cs="Arial"/>
+                <w:color w:val="000000"/>
+                <w:sz w:val="14"/>
+                <w:szCs w:val="14"/>
+              </w:rPr>
+              <w:t xml:space="preserve"> ± 0.25</w:t>
             </w:r>
           </w:p>
         </w:tc>
@@ -24042,6 +24280,15 @@
               </w:rPr>
               <w:t>0.17 ± 0.1</w:t>
             </w:r>
+            <w:r>
+              <w:rPr>
+                <w:rFonts w:ascii="Arial" w:eastAsia="Times New Roman" w:hAnsi="Arial" w:cs="Arial"/>
+                <w:color w:val="000000"/>
+                <w:sz w:val="14"/>
+                <w:szCs w:val="14"/>
+              </w:rPr>
+              <w:t>0</w:t>
+            </w:r>
           </w:p>
         </w:tc>
         <w:tc>
@@ -24240,7 +24487,25 @@
                 <w:sz w:val="14"/>
                 <w:szCs w:val="14"/>
               </w:rPr>
-              <w:t>1.3 ± 0.77</w:t>
+              <w:t>1.3</w:t>
+            </w:r>
+            <w:r>
+              <w:rPr>
+                <w:rFonts w:ascii="Arial" w:eastAsia="Times New Roman" w:hAnsi="Arial" w:cs="Arial"/>
+                <w:color w:val="000000"/>
+                <w:sz w:val="14"/>
+                <w:szCs w:val="14"/>
+              </w:rPr>
+              <w:t>0</w:t>
+            </w:r>
+            <w:r>
+              <w:rPr>
+                <w:rFonts w:ascii="Arial" w:eastAsia="Times New Roman" w:hAnsi="Arial" w:cs="Arial"/>
+                <w:color w:val="000000"/>
+                <w:sz w:val="14"/>
+                <w:szCs w:val="14"/>
+              </w:rPr>
+              <w:t xml:space="preserve"> ± 0.77</w:t>
             </w:r>
           </w:p>
         </w:tc>
@@ -26216,6 +26481,15 @@
               </w:rPr>
               <w:t>2.33 ± 0.2</w:t>
             </w:r>
+            <w:r>
+              <w:rPr>
+                <w:rFonts w:ascii="Arial" w:eastAsia="Times New Roman" w:hAnsi="Arial" w:cs="Arial"/>
+                <w:color w:val="000000"/>
+                <w:sz w:val="14"/>
+                <w:szCs w:val="14"/>
+              </w:rPr>
+              <w:t>0</w:t>
+            </w:r>
           </w:p>
         </w:tc>
         <w:tc>
@@ -26708,6 +26982,15 @@
               </w:rPr>
               <w:t>0.28 ± 0.1</w:t>
             </w:r>
+            <w:r>
+              <w:rPr>
+                <w:rFonts w:ascii="Arial" w:eastAsia="Times New Roman" w:hAnsi="Arial" w:cs="Arial"/>
+                <w:color w:val="000000"/>
+                <w:sz w:val="14"/>
+                <w:szCs w:val="14"/>
+              </w:rPr>
+              <w:t>0</w:t>
+            </w:r>
           </w:p>
         </w:tc>
         <w:tc>
@@ -26877,7 +27160,25 @@
                 <w:sz w:val="14"/>
                 <w:szCs w:val="14"/>
               </w:rPr>
-              <w:t>0.2 ± 0.05</w:t>
+              <w:t>0.2</w:t>
+            </w:r>
+            <w:r>
+              <w:rPr>
+                <w:rFonts w:ascii="Arial" w:eastAsia="Times New Roman" w:hAnsi="Arial" w:cs="Arial"/>
+                <w:color w:val="000000"/>
+                <w:sz w:val="14"/>
+                <w:szCs w:val="14"/>
+              </w:rPr>
+              <w:t>0</w:t>
+            </w:r>
+            <w:r>
+              <w:rPr>
+                <w:rFonts w:ascii="Arial" w:eastAsia="Times New Roman" w:hAnsi="Arial" w:cs="Arial"/>
+                <w:color w:val="000000"/>
+                <w:sz w:val="14"/>
+                <w:szCs w:val="14"/>
+              </w:rPr>
+              <w:t xml:space="preserve"> ± 0.05</w:t>
             </w:r>
           </w:p>
         </w:tc>
@@ -27008,7 +27309,25 @@
                 <w:sz w:val="14"/>
                 <w:szCs w:val="14"/>
               </w:rPr>
-              <w:t>0.3 ± 0.08</w:t>
+              <w:t>0.3</w:t>
+            </w:r>
+            <w:r>
+              <w:rPr>
+                <w:rFonts w:ascii="Arial" w:eastAsia="Times New Roman" w:hAnsi="Arial" w:cs="Arial"/>
+                <w:color w:val="000000"/>
+                <w:sz w:val="14"/>
+                <w:szCs w:val="14"/>
+              </w:rPr>
+              <w:t>0</w:t>
+            </w:r>
+            <w:r>
+              <w:rPr>
+                <w:rFonts w:ascii="Arial" w:eastAsia="Times New Roman" w:hAnsi="Arial" w:cs="Arial"/>
+                <w:color w:val="000000"/>
+                <w:sz w:val="14"/>
+                <w:szCs w:val="14"/>
+              </w:rPr>
+              <w:t xml:space="preserve"> ± 0.08</w:t>
             </w:r>
           </w:p>
         </w:tc>

</xml_diff>